<commit_message>
Updated tech doc with uml classes
</commit_message>
<xml_diff>
--- a/Planning Stage/Duck Hunt VR Android TDD.docx
+++ b/Planning Stage/Duck Hunt VR Android TDD.docx
@@ -277,8 +277,13 @@
         </w:rPr>
         <w:tab/>
       </w:r>
-      <w:r>
-        <w:t xml:space="preserve">Inno Setup is an </w:t>
+      <w:proofErr w:type="spellStart"/>
+      <w:r>
+        <w:t>Inno</w:t>
+      </w:r>
+      <w:proofErr w:type="spellEnd"/>
+      <w:r>
+        <w:t xml:space="preserve"> Setup is an </w:t>
       </w:r>
       <w:bookmarkStart w:id="0" w:name="_Hlk22823468"/>
       <w:r>
@@ -609,7 +614,15 @@
         <w:ind w:left="1440"/>
       </w:pPr>
       <w:r>
-        <w:t>Using the mouse/VR controller, the player will shot the ducks, and select items from the user interface by pressing the same button.</w:t>
+        <w:t xml:space="preserve">Using the mouse/VR controller, the player will </w:t>
+      </w:r>
+      <w:proofErr w:type="gramStart"/>
+      <w:r>
+        <w:t>shot</w:t>
+      </w:r>
+      <w:proofErr w:type="gramEnd"/>
+      <w:r>
+        <w:t xml:space="preserve"> the ducks, and select items from the user interface by pressing the same button.</w:t>
       </w:r>
     </w:p>
     <w:p>
@@ -796,8 +809,6 @@
       <w:r>
         <w:t>s</w:t>
       </w:r>
-      <w:bookmarkStart w:id="1" w:name="_GoBack"/>
-      <w:bookmarkEnd w:id="1"/>
       <w:r>
         <w:t xml:space="preserve"> the crosshair and shoot the ducks, the splash screen shall read the same as the VR version.</w:t>
       </w:r>
@@ -1060,9 +1071,96 @@
     <w:p/>
     <w:p/>
     <w:p/>
+    <w:p/>
+    <w:p/>
+    <w:p/>
+    <w:p/>
+    <w:p/>
+    <w:p/>
+    <w:p/>
+    <w:p/>
+    <w:p/>
+    <w:p/>
+    <w:p/>
+    <w:p/>
+    <w:p/>
+    <w:p/>
+    <w:p/>
+    <w:p/>
+    <w:p/>
+    <w:p>
+      <w:bookmarkStart w:id="1" w:name="_GoBack"/>
+      <w:bookmarkEnd w:id="1"/>
+    </w:p>
+    <w:p>
+      <w:pPr>
+        <w:pStyle w:val="Heading1"/>
+      </w:pPr>
+      <w:r>
+        <w:lastRenderedPageBreak/>
+        <w:t>UML class Diagrams</w:t>
+      </w:r>
+    </w:p>
+    <w:p/>
+    <w:p>
+      <w:r>
+        <w:rPr>
+          <w:noProof/>
+        </w:rPr>
+        <w:drawing>
+          <wp:inline distT="0" distB="0" distL="0" distR="0" wp14:anchorId="4DC2C8F0" wp14:editId="3E93DCE7">
+            <wp:extent cx="4572000" cy="5457825"/>
+            <wp:effectExtent l="0" t="0" r="0" b="9525"/>
+            <wp:docPr id="1" name="Picture 1"/>
+            <wp:cNvGraphicFramePr>
+              <a:graphicFrameLocks xmlns:a="http://schemas.openxmlformats.org/drawingml/2006/main" noChangeAspect="1"/>
+            </wp:cNvGraphicFramePr>
+            <a:graphic xmlns:a="http://schemas.openxmlformats.org/drawingml/2006/main">
+              <a:graphicData uri="http://schemas.openxmlformats.org/drawingml/2006/picture">
+                <pic:pic xmlns:pic="http://schemas.openxmlformats.org/drawingml/2006/picture">
+                  <pic:nvPicPr>
+                    <pic:cNvPr id="0" name="Picture 1"/>
+                    <pic:cNvPicPr>
+                      <a:picLocks noChangeAspect="1" noChangeArrowheads="1"/>
+                    </pic:cNvPicPr>
+                  </pic:nvPicPr>
+                  <pic:blipFill>
+                    <a:blip r:embed="rId10">
+                      <a:extLst>
+                        <a:ext uri="{28A0092B-C50C-407E-A947-70E740481C1C}">
+                          <a14:useLocalDpi xmlns:a14="http://schemas.microsoft.com/office/drawing/2010/main" val="0"/>
+                        </a:ext>
+                      </a:extLst>
+                    </a:blip>
+                    <a:srcRect/>
+                    <a:stretch>
+                      <a:fillRect/>
+                    </a:stretch>
+                  </pic:blipFill>
+                  <pic:spPr bwMode="auto">
+                    <a:xfrm>
+                      <a:off x="0" y="0"/>
+                      <a:ext cx="4572000" cy="5457825"/>
+                    </a:xfrm>
+                    <a:prstGeom prst="rect">
+                      <a:avLst/>
+                    </a:prstGeom>
+                    <a:noFill/>
+                    <a:ln>
+                      <a:noFill/>
+                    </a:ln>
+                  </pic:spPr>
+                </pic:pic>
+              </a:graphicData>
+            </a:graphic>
+          </wp:inline>
+        </w:drawing>
+      </w:r>
+    </w:p>
+    <w:p/>
     <w:sectPr>
-      <w:footerReference w:type="default" r:id="rId10"/>
-      <w:headerReference w:type="first" r:id="rId11"/>
+      <w:footerReference w:type="default" r:id="rId11"/>
+      <w:headerReference w:type="first" r:id="rId12"/>
       <w:pgSz w:w="12240" w:h="15840"/>
       <w:pgMar w:top="1440" w:right="3600" w:bottom="1800" w:left="1440" w:header="720" w:footer="720" w:gutter="0"/>
       <w:pgBorders w:display="notFirstPage" w:offsetFrom="page">
@@ -1399,7 +1497,7 @@
   <w:abstractNum w:abstractNumId="8" w15:restartNumberingAfterBreak="0">
     <w:nsid w:val="FFFFFF88"/>
     <w:multiLevelType w:val="singleLevel"/>
-    <w:tmpl w:val="7D76ADE2"/>
+    <w:tmpl w:val="DFD45C92"/>
     <w:lvl w:ilvl="0">
       <w:start w:val="1"/>
       <w:numFmt w:val="decimal"/>
@@ -2194,7 +2292,7 @@
       </w:pPr>
     </w:pPrDefault>
   </w:docDefaults>
-  <w:latentStyles w:defLockedState="0" w:defUIPriority="99" w:defSemiHidden="0" w:defUnhideWhenUsed="0" w:defQFormat="0" w:count="376">
+  <w:latentStyles w:defLockedState="0" w:defUIPriority="99" w:defSemiHidden="0" w:defUnhideWhenUsed="0" w:defQFormat="0" w:count="375">
     <w:lsdException w:name="Normal" w:uiPriority="0" w:qFormat="1"/>
     <w:lsdException w:name="heading 1" w:uiPriority="9" w:qFormat="1"/>
     <w:lsdException w:name="heading 2" w:semiHidden="1" w:uiPriority="9" w:unhideWhenUsed="1" w:qFormat="1"/>
@@ -2300,6 +2398,7 @@
     <w:lsdException w:name="HTML Sample" w:semiHidden="1" w:unhideWhenUsed="1"/>
     <w:lsdException w:name="HTML Typewriter" w:semiHidden="1" w:unhideWhenUsed="1"/>
     <w:lsdException w:name="HTML Variable" w:semiHidden="1" w:unhideWhenUsed="1"/>
+    <w:lsdException w:name="Normal Table" w:semiHidden="1" w:unhideWhenUsed="1"/>
     <w:lsdException w:name="annotation subject" w:semiHidden="1" w:unhideWhenUsed="1"/>
     <w:lsdException w:name="No List" w:semiHidden="1" w:unhideWhenUsed="1"/>
     <w:lsdException w:name="Outline List 1" w:semiHidden="1" w:unhideWhenUsed="1"/>
@@ -2346,8 +2445,10 @@
     <w:lsdException w:name="Table Subtle 2" w:semiHidden="1" w:unhideWhenUsed="1"/>
     <w:lsdException w:name="Table Web 1" w:semiHidden="1" w:unhideWhenUsed="1"/>
     <w:lsdException w:name="Table Web 2" w:semiHidden="1" w:unhideWhenUsed="1"/>
+    <w:lsdException w:name="Table Web 3" w:semiHidden="1" w:unhideWhenUsed="1"/>
     <w:lsdException w:name="Balloon Text" w:semiHidden="1" w:unhideWhenUsed="1"/>
     <w:lsdException w:name="Table Grid" w:uiPriority="39"/>
+    <w:lsdException w:name="Table Theme" w:semiHidden="1" w:unhideWhenUsed="1"/>
     <w:lsdException w:name="Placeholder Text" w:semiHidden="1"/>
     <w:lsdException w:name="No Spacing" w:semiHidden="1" w:unhideWhenUsed="1"/>
     <w:lsdException w:name="Light Shading" w:uiPriority="60"/>
@@ -2567,7 +2668,6 @@
     <w:lsdException w:name="Smart Hyperlink" w:semiHidden="1" w:unhideWhenUsed="1"/>
     <w:lsdException w:name="Hashtag" w:semiHidden="1" w:unhideWhenUsed="1"/>
     <w:lsdException w:name="Unresolved Mention" w:semiHidden="1" w:unhideWhenUsed="1"/>
-    <w:lsdException w:name="Smart Link" w:semiHidden="1" w:unhideWhenUsed="1"/>
   </w:latentStyles>
   <w:style w:type="paragraph" w:default="1" w:styleId="Normal">
     <w:name w:val="Normal"/>
@@ -4407,7 +4507,7 @@
 </file>
 
 <file path=customXml/itemProps1.xml><?xml version="1.0" encoding="utf-8"?>
-<ds:datastoreItem xmlns:ds="http://schemas.openxmlformats.org/officeDocument/2006/customXml" ds:itemID="{DBD5A7E5-E6F0-434B-9E32-FCCE9C499CA8}">
+<ds:datastoreItem xmlns:ds="http://schemas.openxmlformats.org/officeDocument/2006/customXml" ds:itemID="{2E0789EB-F3BE-49B0-8CD9-20D8021FF897}">
   <ds:schemaRefs>
     <ds:schemaRef ds:uri="http://schemas.openxmlformats.org/officeDocument/2006/bibliography"/>
   </ds:schemaRefs>

</xml_diff>